<commit_message>
added new david entries
</commit_message>
<xml_diff>
--- a/++Templated Entries/LAURA ONLY ACCESS COMPLETED/FILM/++Edited/British Documentary TEMPLATED.docx
+++ b/++Templated Entries/LAURA ONLY ACCESS COMPLETED/FILM/++Edited/British Documentary TEMPLATED.docx
@@ -413,12 +413,7 @@
               </w:tcPr>
               <w:p>
                 <w:r>
-                  <w:t>The British Documentary Film Movement refers to the film units pioneered by John Grierson.  With the benefit of state sponsorship, Grierson and the filmmakers surrounding him experimented with avant-garde film techniques to develop a socially conscious cinema.  Grierson’s film units and the documentary culture they created were also an important part of the debates around aesthetic innovation an</w:t>
-                </w:r>
-                <w:bookmarkStart w:id="0" w:name="_GoBack"/>
-                <w:bookmarkEnd w:id="0"/>
-                <w:r>
-                  <w:t xml:space="preserve">d political commitment that circulated throughout Britain in the 1930s and 1940s. Grierson’s group disseminated their ideas and theories in publications such as </w:t>
+                  <w:t xml:space="preserve">The British Documentary Film Movement refers to the film units pioneered by John Grierson.  With the benefit of state sponsorship, Grierson and the filmmakers surrounding him experimented with avant-garde film techniques to develop a socially conscious cinema.  Grierson’s film units and the documentary culture they created were also an important part of the debates around aesthetic innovation and political commitment that circulated throughout Britain in the 1930s and 1940s. Grierson’s group disseminated their ideas and theories in publications such as </w:t>
                 </w:r>
                 <w:r>
                   <w:rPr>
@@ -468,10 +463,7 @@
                   <w:t xml:space="preserve">The New York Sun </w:t>
                 </w:r>
                 <w:r>
-                  <w:t xml:space="preserve">in 1926. </w:t>
-                </w:r>
-                <w:r>
-                  <w:t xml:space="preserve">In its first instance, documentary was nearly synonymous with the French </w:t>
+                  <w:t xml:space="preserve">in 1926. In its first instance, documentary was nearly synonymous with the French </w:t>
                 </w:r>
                 <w:proofErr w:type="spellStart"/>
                 <w:r>
@@ -497,13 +489,7 @@
                   <w:t>Cinema Quarterly</w:t>
                 </w:r>
                 <w:r>
-                  <w:t>. Documentary, he claimed, was ‘the creative treatment of actuality.’</w:t>
-                </w:r>
-                <w:r>
-                  <w:t xml:space="preserve"> </w:t>
-                </w:r>
-                <w:r>
-                  <w:t xml:space="preserve">Grierson believed documentary could borrow formal techniques from the great Russian filmmakers (Eisenstein, </w:t>
+                  <w:t xml:space="preserve">. Documentary, he claimed, was ‘the creative treatment of actuality.’ Grierson believed documentary could borrow formal techniques from the great Russian filmmakers (Eisenstein, </w:t>
                 </w:r>
                 <w:proofErr w:type="spellStart"/>
                 <w:r>
@@ -981,10 +967,21 @@
                   <w:t xml:space="preserve">hanged to the Crown Film Unit. </w:t>
                 </w:r>
                 <w:r>
-                  <w:t xml:space="preserve">The emergency conditions of the war in many ways brought the </w:t>
-                </w:r>
-                <w:r>
-                  <w:t xml:space="preserve">fulfilled early ideas of the documentary. </w:t>
+                  <w:t xml:space="preserve">The emergency conditions of the war in many ways </w:t>
+                </w:r>
+                <w:r>
+                  <w:t>fulfilled</w:t>
+                </w:r>
+                <w:r>
+                  <w:t xml:space="preserve"> th</w:t>
+                </w:r>
+                <w:bookmarkStart w:id="0" w:name="_GoBack"/>
+                <w:bookmarkEnd w:id="0"/>
+                <w:r>
+                  <w:t>e</w:t>
+                </w:r>
+                <w:r>
+                  <w:t xml:space="preserve"> early ideas of the documentary. </w:t>
                 </w:r>
                 <w:r>
                   <w:t>The conception of film as a tool of mass education, of bridging the gap between the state and its ci</w:t>
@@ -1050,14 +1047,14 @@
                   <w:t xml:space="preserve"> </w:t>
                 </w:r>
                 <w:r>
-                  <w:t xml:space="preserve">M. Forster, remain fundamental for </w:t>
+                  <w:t>M. Forster, remain fundamental for understanding</w:t>
+                </w:r>
+                <w:r>
+                  <w:t xml:space="preserve"> </w:t>
                 </w:r>
                 <w:r>
                   <w:lastRenderedPageBreak/>
-                  <w:t>understanding</w:t>
-                </w:r>
-                <w:r>
-                  <w:t xml:space="preserve"> the civilian side of the war. </w:t>
+                  <w:t xml:space="preserve">the civilian side of the war. </w:t>
                 </w:r>
                 <w:r>
                   <w:t xml:space="preserve">These films also stand as remarkable examples of how avant-garde and modernist techniques were fused with state propaganda during the war.  </w:t>
@@ -2052,6 +2049,7 @@
   <w:style w:type="character" w:default="1" w:styleId="DefaultParagraphFont">
     <w:name w:val="Default Paragraph Font"/>
     <w:uiPriority w:val="1"/>
+    <w:semiHidden/>
     <w:unhideWhenUsed/>
   </w:style>
   <w:style w:type="table" w:default="1" w:styleId="TableNormal">
@@ -2600,6 +2598,7 @@
   <w:style w:type="character" w:default="1" w:styleId="DefaultParagraphFont">
     <w:name w:val="Default Paragraph Font"/>
     <w:uiPriority w:val="1"/>
+    <w:semiHidden/>
     <w:unhideWhenUsed/>
   </w:style>
   <w:style w:type="table" w:default="1" w:styleId="TableNormal">
@@ -3211,14 +3210,14 @@
     <w:charset w:val="00"/>
     <w:family w:val="auto"/>
     <w:pitch w:val="variable"/>
-    <w:sig w:usb0="00000003" w:usb1="00000000" w:usb2="00000000" w:usb3="00000000" w:csb0="00000001" w:csb1="00000000"/>
+    <w:sig w:usb0="E0002AFF" w:usb1="C0007841" w:usb2="00000009" w:usb3="00000000" w:csb0="000001FF" w:csb1="00000000"/>
   </w:font>
   <w:font w:name="Courier New">
     <w:panose1 w:val="02070309020205020404"/>
     <w:charset w:val="00"/>
     <w:family w:val="auto"/>
     <w:pitch w:val="variable"/>
-    <w:sig w:usb0="00000003" w:usb1="00000000" w:usb2="00000000" w:usb3="00000000" w:csb0="00000001" w:csb1="00000000"/>
+    <w:sig w:usb0="E0002AFF" w:usb1="C0007843" w:usb2="00000009" w:usb3="00000000" w:csb0="000001FF" w:csb1="00000000"/>
   </w:font>
   <w:font w:name="Wingdings">
     <w:panose1 w:val="05000000000000000000"/>
@@ -3232,22 +3231,20 @@
     <w:charset w:val="00"/>
     <w:family w:val="auto"/>
     <w:pitch w:val="variable"/>
-    <w:sig w:usb0="00000003" w:usb1="00000000" w:usb2="00000000" w:usb3="00000000" w:csb0="00000001" w:csb1="00000000"/>
+    <w:sig w:usb0="E10002FF" w:usb1="4000ACFF" w:usb2="00000009" w:usb3="00000000" w:csb0="0000019F" w:csb1="00000000"/>
   </w:font>
   <w:font w:name="Calibri Light">
     <w:panose1 w:val="020F0302020204030204"/>
     <w:charset w:val="00"/>
     <w:family w:val="auto"/>
     <w:pitch w:val="variable"/>
-    <w:sig w:usb0="00000003" w:usb1="00000000" w:usb2="00000000" w:usb3="00000000" w:csb0="00000001" w:csb1="00000000"/>
+    <w:sig w:usb0="A00002EF" w:usb1="4000207B" w:usb2="00000000" w:usb3="00000000" w:csb0="0000009F" w:csb1="00000000"/>
   </w:font>
   <w:font w:name="ＭＳ ゴシック">
-    <w:panose1 w:val="00000000000000000000"/>
-    <w:charset w:val="80"/>
-    <w:family w:val="modern"/>
-    <w:notTrueType/>
-    <w:pitch w:val="fixed"/>
-    <w:sig w:usb0="00000001" w:usb1="08070000" w:usb2="00000010" w:usb3="00000000" w:csb0="00020000" w:csb1="00000000"/>
+    <w:charset w:val="4E"/>
+    <w:family w:val="auto"/>
+    <w:pitch w:val="variable"/>
+    <w:sig w:usb0="E00002FF" w:usb1="6AC7FDFB" w:usb2="00000012" w:usb3="00000000" w:csb0="0002009F" w:csb1="00000000"/>
   </w:font>
   <w:font w:name="Lucida Grande">
     <w:panose1 w:val="020B0600040502020204"/>
@@ -3261,14 +3258,12 @@
     <w:charset w:val="00"/>
     <w:family w:val="auto"/>
     <w:pitch w:val="variable"/>
-    <w:sig w:usb0="00000003" w:usb1="00000000" w:usb2="00000000" w:usb3="00000000" w:csb0="00000001" w:csb1="00000000"/>
+    <w:sig w:usb0="E0002AFF" w:usb1="C0007843" w:usb2="00000009" w:usb3="00000000" w:csb0="000001FF" w:csb1="00000000"/>
   </w:font>
   <w:font w:name="ＭＳ 明朝">
-    <w:panose1 w:val="00000000000000000000"/>
-    <w:charset w:val="80"/>
-    <w:family w:val="roman"/>
-    <w:notTrueType/>
-    <w:pitch w:val="fixed"/>
+    <w:charset w:val="4E"/>
+    <w:family w:val="auto"/>
+    <w:pitch w:val="variable"/>
     <w:sig w:usb0="00000001" w:usb1="08070000" w:usb2="00000010" w:usb3="00000000" w:csb0="00020000" w:csb1="00000000"/>
   </w:font>
   <w:font w:name="Cambria">
@@ -3276,7 +3271,7 @@
     <w:charset w:val="00"/>
     <w:family w:val="auto"/>
     <w:pitch w:val="variable"/>
-    <w:sig w:usb0="00000003" w:usb1="00000000" w:usb2="00000000" w:usb3="00000000" w:csb0="00000001" w:csb1="00000000"/>
+    <w:sig w:usb0="E00002FF" w:usb1="400004FF" w:usb2="00000000" w:usb3="00000000" w:csb0="0000019F" w:csb1="00000000"/>
   </w:font>
 </w:fonts>
 </file>
@@ -4192,7 +4187,7 @@
 </file>
 
 <file path=customXml/itemProps1.xml><?xml version="1.0" encoding="utf-8"?>
-<ds:datastoreItem xmlns:ds="http://schemas.openxmlformats.org/officeDocument/2006/customXml" ds:itemID="{8B80EDE5-773B-DF4F-8322-9BB05EC79A7D}">
+<ds:datastoreItem xmlns:ds="http://schemas.openxmlformats.org/officeDocument/2006/customXml" ds:itemID="{2DCB2CDF-B12C-004C-817D-26942183B319}">
   <ds:schemaRefs>
     <ds:schemaRef ds:uri="http://schemas.openxmlformats.org/officeDocument/2006/bibliography"/>
   </ds:schemaRefs>

</xml_diff>